<commit_message>
Added some mail text
</commit_message>
<xml_diff>
--- a/Jmeter Note.docx
+++ b/Jmeter Note.docx
@@ -847,6 +847,335 @@
           <w:szCs w:val="20"/>
         </w:rPr>
         <w:t xml:space="preserve"> Chrome extension, import the recorded script, and add assertions and listeners to validate the performance of the web application effectively.</w:t>
+      </w:r>
+    </w:p>
+    <w:p>
+      <w:pPr>
+        <w:spacing w:before="120" w:after="120" w:line="276" w:lineRule="auto"/>
+        <w:jc w:val="both"/>
+        <w:rPr>
+          <w:rFonts w:ascii="Verdana" w:hAnsi="Verdana"/>
+          <w:sz w:val="20"/>
+          <w:szCs w:val="20"/>
+        </w:rPr>
+      </w:pPr>
+    </w:p>
+    <w:p>
+      <w:pPr>
+        <w:spacing w:before="120" w:after="120" w:line="276" w:lineRule="auto"/>
+        <w:jc w:val="both"/>
+        <w:rPr>
+          <w:rFonts w:ascii="Verdana" w:hAnsi="Verdana"/>
+          <w:sz w:val="20"/>
+          <w:szCs w:val="20"/>
+        </w:rPr>
+      </w:pPr>
+    </w:p>
+    <w:p>
+      <w:pPr>
+        <w:spacing w:before="120" w:after="120" w:line="276" w:lineRule="auto"/>
+        <w:jc w:val="both"/>
+        <w:rPr>
+          <w:rFonts w:ascii="Verdana" w:hAnsi="Verdana"/>
+          <w:sz w:val="20"/>
+          <w:szCs w:val="20"/>
+        </w:rPr>
+      </w:pPr>
+      <w:r>
+        <w:rPr>
+          <w:rFonts w:ascii="Verdana" w:hAnsi="Verdana"/>
+          <w:sz w:val="20"/>
+          <w:szCs w:val="20"/>
+        </w:rPr>
+        <w:t>Subject: Inquiry Regarding MBO Payout Deduction for H2 FY'24</w:t>
+      </w:r>
+    </w:p>
+    <w:p>
+      <w:pPr>
+        <w:spacing w:before="120" w:after="120" w:line="276" w:lineRule="auto"/>
+        <w:jc w:val="both"/>
+        <w:rPr>
+          <w:rFonts w:ascii="Verdana" w:hAnsi="Verdana"/>
+          <w:sz w:val="20"/>
+          <w:szCs w:val="20"/>
+        </w:rPr>
+      </w:pPr>
+    </w:p>
+    <w:p>
+      <w:pPr>
+        <w:spacing w:before="120" w:after="120" w:line="276" w:lineRule="auto"/>
+        <w:jc w:val="both"/>
+        <w:rPr>
+          <w:rFonts w:ascii="Verdana" w:hAnsi="Verdana"/>
+          <w:sz w:val="20"/>
+          <w:szCs w:val="20"/>
+        </w:rPr>
+      </w:pPr>
+      <w:r>
+        <w:rPr>
+          <w:rFonts w:ascii="Verdana" w:hAnsi="Verdana"/>
+          <w:sz w:val="20"/>
+          <w:szCs w:val="20"/>
+        </w:rPr>
+        <w:t>Dear [Project Manager's Name],</w:t>
+      </w:r>
+    </w:p>
+    <w:p>
+      <w:pPr>
+        <w:spacing w:before="120" w:after="120" w:line="276" w:lineRule="auto"/>
+        <w:jc w:val="both"/>
+        <w:rPr>
+          <w:rFonts w:ascii="Verdana" w:hAnsi="Verdana"/>
+          <w:sz w:val="20"/>
+          <w:szCs w:val="20"/>
+        </w:rPr>
+      </w:pPr>
+    </w:p>
+    <w:p>
+      <w:pPr>
+        <w:spacing w:before="120" w:after="120" w:line="276" w:lineRule="auto"/>
+        <w:jc w:val="both"/>
+        <w:rPr>
+          <w:rFonts w:ascii="Verdana" w:hAnsi="Verdana"/>
+          <w:sz w:val="20"/>
+          <w:szCs w:val="20"/>
+        </w:rPr>
+      </w:pPr>
+      <w:r>
+        <w:rPr>
+          <w:rFonts w:ascii="Verdana" w:hAnsi="Verdana"/>
+          <w:sz w:val="20"/>
+          <w:szCs w:val="20"/>
+        </w:rPr>
+        <w:t xml:space="preserve">I hope this message finds you well. I recently received the MBO payout details for H2 FY'24 and noticed a significant </w:t>
+      </w:r>
+      <w:proofErr w:type="spellStart"/>
+      <w:r>
+        <w:rPr>
+          <w:rFonts w:ascii="Verdana" w:hAnsi="Verdana"/>
+          <w:sz w:val="20"/>
+          <w:szCs w:val="20"/>
+        </w:rPr>
+        <w:t>deduction</w:t>
+      </w:r>
+      <w:proofErr w:type="spellEnd"/>
+      <w:r>
+        <w:rPr>
+          <w:rFonts w:ascii="Verdana" w:hAnsi="Verdana"/>
+          <w:sz w:val="20"/>
+          <w:szCs w:val="20"/>
+        </w:rPr>
+        <w:t xml:space="preserve"> in the variable pay amount.</w:t>
+      </w:r>
+    </w:p>
+    <w:p>
+      <w:pPr>
+        <w:spacing w:before="120" w:after="120" w:line="276" w:lineRule="auto"/>
+        <w:jc w:val="both"/>
+        <w:rPr>
+          <w:rFonts w:ascii="Verdana" w:hAnsi="Verdana"/>
+          <w:sz w:val="20"/>
+          <w:szCs w:val="20"/>
+        </w:rPr>
+      </w:pPr>
+    </w:p>
+    <w:p>
+      <w:pPr>
+        <w:spacing w:before="120" w:after="120" w:line="276" w:lineRule="auto"/>
+        <w:jc w:val="both"/>
+        <w:rPr>
+          <w:rFonts w:ascii="Verdana" w:hAnsi="Verdana"/>
+          <w:sz w:val="20"/>
+          <w:szCs w:val="20"/>
+        </w:rPr>
+      </w:pPr>
+      <w:r>
+        <w:rPr>
+          <w:rFonts w:ascii="Verdana" w:hAnsi="Verdana"/>
+          <w:sz w:val="20"/>
+          <w:szCs w:val="20"/>
+        </w:rPr>
+        <w:t>For Q4 FY'24, my personal utilization was 100%, and I received the full ₹10,990 as expected. However, for Q3 FY'24, my personal utilization was 6.90%, resulting in a payout of ₹0 for that quarter. This has led to an overall 50% reduction in my variable pay amount, which is quite unexpected.</w:t>
+      </w:r>
+    </w:p>
+    <w:p>
+      <w:pPr>
+        <w:spacing w:before="120" w:after="120" w:line="276" w:lineRule="auto"/>
+        <w:jc w:val="both"/>
+        <w:rPr>
+          <w:rFonts w:ascii="Verdana" w:hAnsi="Verdana"/>
+          <w:sz w:val="20"/>
+          <w:szCs w:val="20"/>
+        </w:rPr>
+      </w:pPr>
+    </w:p>
+    <w:p>
+      <w:pPr>
+        <w:spacing w:before="120" w:after="120" w:line="276" w:lineRule="auto"/>
+        <w:jc w:val="both"/>
+        <w:rPr>
+          <w:rFonts w:ascii="Verdana" w:hAnsi="Verdana"/>
+          <w:sz w:val="20"/>
+          <w:szCs w:val="20"/>
+        </w:rPr>
+      </w:pPr>
+      <w:r>
+        <w:rPr>
+          <w:rFonts w:ascii="Verdana" w:hAnsi="Verdana"/>
+          <w:sz w:val="20"/>
+          <w:szCs w:val="20"/>
+        </w:rPr>
+        <w:t>I believe my performance in the last two quarters has been very good, and I have put in all possible efforts to contribute to the project's success. Therefore, I am surprised by this outcome.</w:t>
+      </w:r>
+    </w:p>
+    <w:p>
+      <w:pPr>
+        <w:spacing w:before="120" w:after="120" w:line="276" w:lineRule="auto"/>
+        <w:jc w:val="both"/>
+        <w:rPr>
+          <w:rFonts w:ascii="Verdana" w:hAnsi="Verdana"/>
+          <w:sz w:val="20"/>
+          <w:szCs w:val="20"/>
+        </w:rPr>
+      </w:pPr>
+    </w:p>
+    <w:p>
+      <w:pPr>
+        <w:spacing w:before="120" w:after="120" w:line="276" w:lineRule="auto"/>
+        <w:jc w:val="both"/>
+        <w:rPr>
+          <w:rFonts w:ascii="Verdana" w:hAnsi="Verdana"/>
+          <w:sz w:val="20"/>
+          <w:szCs w:val="20"/>
+        </w:rPr>
+      </w:pPr>
+      <w:r>
+        <w:rPr>
+          <w:rFonts w:ascii="Verdana" w:hAnsi="Verdana"/>
+          <w:sz w:val="20"/>
+          <w:szCs w:val="20"/>
+        </w:rPr>
+        <w:t xml:space="preserve">Could you please provide the reason for this deduction and a detailed breakdown of how the payout was calculated? Understanding the specifics will help me address any issues and ensure alignment with the expectations moving forward. </w:t>
+      </w:r>
+    </w:p>
+    <w:p>
+      <w:pPr>
+        <w:spacing w:before="120" w:after="120" w:line="276" w:lineRule="auto"/>
+        <w:jc w:val="both"/>
+        <w:rPr>
+          <w:rFonts w:ascii="Verdana" w:hAnsi="Verdana"/>
+          <w:sz w:val="20"/>
+          <w:szCs w:val="20"/>
+        </w:rPr>
+      </w:pPr>
+    </w:p>
+    <w:p>
+      <w:pPr>
+        <w:spacing w:before="120" w:after="120" w:line="276" w:lineRule="auto"/>
+        <w:jc w:val="both"/>
+        <w:rPr>
+          <w:rFonts w:ascii="Verdana" w:hAnsi="Verdana"/>
+          <w:sz w:val="20"/>
+          <w:szCs w:val="20"/>
+        </w:rPr>
+      </w:pPr>
+      <w:r>
+        <w:rPr>
+          <w:rFonts w:ascii="Verdana" w:hAnsi="Verdana"/>
+          <w:sz w:val="20"/>
+          <w:szCs w:val="20"/>
+        </w:rPr>
+        <w:t>Additionally, I would like to know if there is any possibility of a reversal or adjustment that could result in a full payout.</w:t>
+      </w:r>
+    </w:p>
+    <w:p>
+      <w:pPr>
+        <w:spacing w:before="120" w:after="120" w:line="276" w:lineRule="auto"/>
+        <w:jc w:val="both"/>
+        <w:rPr>
+          <w:rFonts w:ascii="Verdana" w:hAnsi="Verdana"/>
+          <w:sz w:val="20"/>
+          <w:szCs w:val="20"/>
+        </w:rPr>
+      </w:pPr>
+    </w:p>
+    <w:p>
+      <w:pPr>
+        <w:spacing w:before="120" w:after="120" w:line="276" w:lineRule="auto"/>
+        <w:jc w:val="both"/>
+        <w:rPr>
+          <w:rFonts w:ascii="Verdana" w:hAnsi="Verdana"/>
+          <w:sz w:val="20"/>
+          <w:szCs w:val="20"/>
+        </w:rPr>
+      </w:pPr>
+      <w:r>
+        <w:rPr>
+          <w:rFonts w:ascii="Verdana" w:hAnsi="Verdana"/>
+          <w:sz w:val="20"/>
+          <w:szCs w:val="20"/>
+        </w:rPr>
+        <w:t>Thank you for your attention to this matter. I look forward to your response.</w:t>
+      </w:r>
+    </w:p>
+    <w:p>
+      <w:pPr>
+        <w:spacing w:before="120" w:after="120" w:line="276" w:lineRule="auto"/>
+        <w:jc w:val="both"/>
+        <w:rPr>
+          <w:rFonts w:ascii="Verdana" w:hAnsi="Verdana"/>
+          <w:sz w:val="20"/>
+          <w:szCs w:val="20"/>
+        </w:rPr>
+      </w:pPr>
+    </w:p>
+    <w:p>
+      <w:pPr>
+        <w:spacing w:before="120" w:after="120" w:line="276" w:lineRule="auto"/>
+        <w:jc w:val="both"/>
+        <w:rPr>
+          <w:rFonts w:ascii="Verdana" w:hAnsi="Verdana"/>
+          <w:sz w:val="20"/>
+          <w:szCs w:val="20"/>
+        </w:rPr>
+      </w:pPr>
+      <w:r>
+        <w:rPr>
+          <w:rFonts w:ascii="Verdana" w:hAnsi="Verdana"/>
+          <w:sz w:val="20"/>
+          <w:szCs w:val="20"/>
+        </w:rPr>
+        <w:t>Best regards,</w:t>
+      </w:r>
+    </w:p>
+    <w:p>
+      <w:pPr>
+        <w:spacing w:before="120" w:after="120" w:line="276" w:lineRule="auto"/>
+        <w:jc w:val="both"/>
+        <w:rPr>
+          <w:rFonts w:ascii="Verdana" w:hAnsi="Verdana"/>
+          <w:sz w:val="20"/>
+          <w:szCs w:val="20"/>
+        </w:rPr>
+      </w:pPr>
+    </w:p>
+    <w:p>
+      <w:pPr>
+        <w:spacing w:before="120" w:after="120" w:line="276" w:lineRule="auto"/>
+        <w:jc w:val="both"/>
+        <w:rPr>
+          <w:rFonts w:ascii="Verdana" w:hAnsi="Verdana"/>
+          <w:sz w:val="20"/>
+          <w:szCs w:val="20"/>
+        </w:rPr>
+      </w:pPr>
+      <w:r>
+        <w:rPr>
+          <w:rFonts w:ascii="Verdana" w:hAnsi="Verdana"/>
+          <w:sz w:val="20"/>
+          <w:szCs w:val="20"/>
+        </w:rPr>
+        <w:t>Mohammad Mehaboob Khan</w:t>
       </w:r>
     </w:p>
     <w:sectPr>

</xml_diff>